<commit_message>
capita projection grazie al grande lenny
</commit_message>
<xml_diff>
--- a/ml/ML - linear algebra for ML.docx
+++ b/ml/ML - linear algebra for ML.docx
@@ -41,21 +41,8 @@
           <w:szCs w:val="24"/>
           <w:lang w:val="en-CA"/>
         </w:rPr>
-        <w:t xml:space="preserve">This is a recap + tantecose di linear algebra, some things are considered </w:t>
-      </w:r>
-      <w:proofErr w:type="gramStart"/>
-      <w:r>
-        <w:rPr>
-          <w:rFonts w:cstheme="minorHAnsi"/>
-          <w:b/>
-          <w:bCs/>
-          <w:sz w:val="24"/>
-          <w:szCs w:val="24"/>
-          <w:lang w:val="en-CA"/>
-        </w:rPr>
-        <w:t>known</w:t>
-      </w:r>
-      <w:proofErr w:type="gramEnd"/>
+        <w:t>This is a recap + tantecose di linear algebra, some things are considered known</w:t>
+      </w:r>
     </w:p>
     <w:p>
       <w:pPr>
@@ -96,27 +83,7 @@
           <w:szCs w:val="24"/>
           <w:lang w:val="en-CA"/>
         </w:rPr>
-        <w:t xml:space="preserve">The norm of a vector is its length, with the most common norm </w:t>
-      </w:r>
-      <w:proofErr w:type="spellStart"/>
-      <w:r>
-        <w:rPr>
-          <w:rFonts w:cstheme="minorHAnsi"/>
-          <w:sz w:val="24"/>
-          <w:szCs w:val="24"/>
-          <w:lang w:val="en-CA"/>
-        </w:rPr>
-        <w:t>beng</w:t>
-      </w:r>
-      <w:proofErr w:type="spellEnd"/>
-      <w:r>
-        <w:rPr>
-          <w:rFonts w:cstheme="minorHAnsi"/>
-          <w:sz w:val="24"/>
-          <w:szCs w:val="24"/>
-          <w:lang w:val="en-CA"/>
-        </w:rPr>
-        <w:t xml:space="preserve"> the l2 norm (or </w:t>
+        <w:t xml:space="preserve">The norm of a vector is its length, with the most common norm beng the l2 norm (or </w:t>
       </w:r>
       <w:r>
         <w:rPr>
@@ -151,6 +118,7 @@
       <w:r>
         <w:rPr>
           <w:rFonts w:cstheme="minorHAnsi"/>
+          <w:noProof/>
           <w:sz w:val="24"/>
           <w:szCs w:val="24"/>
           <w:lang w:val="en-CA"/>
@@ -220,21 +188,12 @@
         </w:rPr>
         <w:t xml:space="preserve">A norm is a function </w:t>
       </w:r>
-      <w:proofErr w:type="gramStart"/>
-      <w:r>
-        <w:rPr>
-          <w:rFonts w:cstheme="minorHAnsi"/>
-          <w:lang w:val="en-CA"/>
-        </w:rPr>
-        <w:t>f :</w:t>
-      </w:r>
-      <w:proofErr w:type="gramEnd"/>
-      <w:r>
-        <w:rPr>
-          <w:rFonts w:cstheme="minorHAnsi"/>
-          <w:lang w:val="en-CA"/>
-        </w:rPr>
-        <w:t xml:space="preserve"> R n → R </w:t>
+      <w:r>
+        <w:rPr>
+          <w:rFonts w:cstheme="minorHAnsi"/>
+          <w:lang w:val="en-CA"/>
+        </w:rPr>
+        <w:t xml:space="preserve">f : R n → R </w:t>
       </w:r>
       <w:r>
         <w:rPr>
@@ -344,27 +303,7 @@
           <w:szCs w:val="24"/>
           <w:lang w:val="en-CA"/>
         </w:rPr>
-        <w:t xml:space="preserve">Closure wrt to product by a scalar </w:t>
-      </w:r>
-      <w:proofErr w:type="gramStart"/>
-      <w:r>
-        <w:rPr>
-          <w:rFonts w:cstheme="minorHAnsi"/>
-          <w:sz w:val="24"/>
-          <w:szCs w:val="24"/>
-          <w:lang w:val="en-CA"/>
-        </w:rPr>
-        <w:t>i.e.</w:t>
-      </w:r>
-      <w:proofErr w:type="gramEnd"/>
-      <w:r>
-        <w:rPr>
-          <w:rFonts w:cstheme="minorHAnsi"/>
-          <w:sz w:val="24"/>
-          <w:szCs w:val="24"/>
-          <w:lang w:val="en-CA"/>
-        </w:rPr>
-        <w:t xml:space="preserve"> </w:t>
+        <w:t xml:space="preserve">Closure wrt to product by a scalar i.e. </w:t>
       </w:r>
       <w:r>
         <w:rPr>
@@ -424,27 +363,7 @@
           <w:szCs w:val="24"/>
           <w:lang w:val="en-CA"/>
         </w:rPr>
-        <w:t xml:space="preserve">Closure wrt sum </w:t>
-      </w:r>
-      <w:proofErr w:type="gramStart"/>
-      <w:r>
-        <w:rPr>
-          <w:rFonts w:cstheme="minorHAnsi"/>
-          <w:sz w:val="24"/>
-          <w:szCs w:val="24"/>
-          <w:lang w:val="en-CA"/>
-        </w:rPr>
-        <w:t>i.e.</w:t>
-      </w:r>
-      <w:proofErr w:type="gramEnd"/>
-      <w:r>
-        <w:rPr>
-          <w:rFonts w:cstheme="minorHAnsi"/>
-          <w:sz w:val="24"/>
-          <w:szCs w:val="24"/>
-          <w:lang w:val="en-CA"/>
-        </w:rPr>
-        <w:t xml:space="preserve"> </w:t>
+        <w:t xml:space="preserve">Closure wrt sum i.e. </w:t>
       </w:r>
       <w:r>
         <w:rPr>
@@ -474,6 +393,7 @@
           <w:rFonts w:cstheme="minorHAnsi"/>
           <w:b/>
           <w:bCs/>
+          <w:noProof/>
           <w:sz w:val="24"/>
           <w:szCs w:val="24"/>
           <w:lang w:val="en-CA"/>
@@ -601,29 +521,7 @@
           <w:lang w:val="en-CA"/>
         </w:rPr>
         <w:tab/>
-        <w:t>&lt;</w:t>
-      </w:r>
-      <w:proofErr w:type="spellStart"/>
-      <w:proofErr w:type="gramStart"/>
-      <w:r>
-        <w:rPr>
-          <w:rFonts w:cstheme="minorHAnsi"/>
-          <w:sz w:val="24"/>
-          <w:szCs w:val="24"/>
-          <w:lang w:val="en-CA"/>
-        </w:rPr>
-        <w:t>v,w</w:t>
-      </w:r>
-      <w:proofErr w:type="spellEnd"/>
-      <w:proofErr w:type="gramEnd"/>
-      <w:r>
-        <w:rPr>
-          <w:rFonts w:cstheme="minorHAnsi"/>
-          <w:sz w:val="24"/>
-          <w:szCs w:val="24"/>
-          <w:lang w:val="en-CA"/>
-        </w:rPr>
-        <w:t>&gt; = 0 iff they are orthogonal</w:t>
+        <w:t>&lt;v,w&gt; = 0 iff they are orthogonal</w:t>
       </w:r>
     </w:p>
     <w:p>
@@ -644,31 +542,7 @@
           <w:szCs w:val="24"/>
           <w:lang w:val="en-CA"/>
         </w:rPr>
-        <w:t xml:space="preserve">A matrix is orthogonal if </w:t>
-      </w:r>
-      <w:proofErr w:type="gramStart"/>
-      <w:r>
-        <w:rPr>
-          <w:rFonts w:cstheme="minorHAnsi"/>
-          <w:b/>
-          <w:bCs/>
-          <w:sz w:val="24"/>
-          <w:szCs w:val="24"/>
-          <w:lang w:val="en-CA"/>
-        </w:rPr>
-        <w:t>all of</w:t>
-      </w:r>
-      <w:proofErr w:type="gramEnd"/>
-      <w:r>
-        <w:rPr>
-          <w:rFonts w:cstheme="minorHAnsi"/>
-          <w:b/>
-          <w:bCs/>
-          <w:sz w:val="24"/>
-          <w:szCs w:val="24"/>
-          <w:lang w:val="en-CA"/>
-        </w:rPr>
-        <w:t xml:space="preserve"> its columns are pairwise orthogonal and normalized </w:t>
+        <w:t xml:space="preserve">A matrix is orthogonal if all of its columns are pairwise orthogonal and normalized </w:t>
       </w:r>
       <w:r>
         <w:rPr>
@@ -692,6 +566,7 @@
       <w:r>
         <w:rPr>
           <w:rFonts w:cstheme="minorHAnsi"/>
+          <w:noProof/>
           <w:sz w:val="24"/>
           <w:szCs w:val="24"/>
           <w:lang w:val="en-CA"/>
@@ -857,73 +732,60 @@
           <w:szCs w:val="28"/>
           <w:lang w:val="en-CA"/>
         </w:rPr>
-        <w:t xml:space="preserve">s and </w:t>
-      </w:r>
-      <w:proofErr w:type="gramStart"/>
+        <w:t>s and sets</w:t>
+      </w:r>
+    </w:p>
+    <w:p>
+      <w:pPr>
+        <w:rPr>
+          <w:rFonts w:cstheme="minorHAnsi"/>
+          <w:sz w:val="24"/>
+          <w:szCs w:val="24"/>
+          <w:lang w:val="en-CA"/>
+        </w:rPr>
+      </w:pPr>
+      <w:r>
+        <w:rPr>
+          <w:rFonts w:cstheme="minorHAnsi"/>
+          <w:sz w:val="24"/>
+          <w:szCs w:val="24"/>
+          <w:lang w:val="en-CA"/>
+        </w:rPr>
+        <w:t xml:space="preserve">The affine space </w:t>
+      </w:r>
+      <w:r>
+        <w:rPr>
+          <w:rFonts w:cstheme="minorHAnsi"/>
+          <w:sz w:val="24"/>
+          <w:szCs w:val="24"/>
+          <w:lang w:val="en-CA"/>
+        </w:rPr>
+        <w:t>exists independently from the chosen basis, as it lacks the usual coordinate system (i.e., the origin)</w:t>
+      </w:r>
+    </w:p>
+    <w:p>
+      <w:pPr>
+        <w:rPr>
+          <w:rFonts w:cstheme="minorHAnsi"/>
+          <w:sz w:val="24"/>
+          <w:szCs w:val="24"/>
+          <w:lang w:val="en-CA"/>
+        </w:rPr>
+      </w:pPr>
+      <w:r>
+        <w:rPr>
+          <w:rFonts w:cstheme="minorHAnsi"/>
+          <w:sz w:val="24"/>
+          <w:szCs w:val="24"/>
+          <w:lang w:val="en-CA"/>
+        </w:rPr>
+        <w:t xml:space="preserve">There is instead the notion of </w:t>
+      </w:r>
       <w:r>
         <w:rPr>
           <w:rFonts w:cstheme="minorHAnsi"/>
           <w:b/>
           <w:bCs/>
-          <w:sz w:val="28"/>
-          <w:szCs w:val="28"/>
-          <w:lang w:val="en-CA"/>
-        </w:rPr>
-        <w:t>sets</w:t>
-      </w:r>
-      <w:proofErr w:type="gramEnd"/>
-    </w:p>
-    <w:p>
-      <w:pPr>
-        <w:rPr>
-          <w:rFonts w:cstheme="minorHAnsi"/>
-          <w:sz w:val="24"/>
-          <w:szCs w:val="24"/>
-          <w:lang w:val="en-CA"/>
-        </w:rPr>
-      </w:pPr>
-      <w:r>
-        <w:rPr>
-          <w:rFonts w:cstheme="minorHAnsi"/>
-          <w:sz w:val="24"/>
-          <w:szCs w:val="24"/>
-          <w:lang w:val="en-CA"/>
-        </w:rPr>
-        <w:t xml:space="preserve">The affine space </w:t>
-      </w:r>
-      <w:r>
-        <w:rPr>
-          <w:rFonts w:cstheme="minorHAnsi"/>
-          <w:sz w:val="24"/>
-          <w:szCs w:val="24"/>
-          <w:lang w:val="en-CA"/>
-        </w:rPr>
-        <w:t>exists independently from the chosen basis, as it lacks the usual coordinate system (i.e., the origin)</w:t>
-      </w:r>
-    </w:p>
-    <w:p>
-      <w:pPr>
-        <w:rPr>
-          <w:rFonts w:cstheme="minorHAnsi"/>
-          <w:sz w:val="24"/>
-          <w:szCs w:val="24"/>
-          <w:lang w:val="en-CA"/>
-        </w:rPr>
-      </w:pPr>
-      <w:r>
-        <w:rPr>
-          <w:rFonts w:cstheme="minorHAnsi"/>
-          <w:sz w:val="24"/>
-          <w:szCs w:val="24"/>
-          <w:lang w:val="en-CA"/>
-        </w:rPr>
-        <w:t xml:space="preserve">There is instead the notion of </w:t>
-      </w:r>
-      <w:r>
-        <w:rPr>
-          <w:rFonts w:cstheme="minorHAnsi"/>
-          <w:b/>
-          <w:bCs/>
           <w:sz w:val="24"/>
           <w:szCs w:val="24"/>
           <w:lang w:val="en-CA"/>
@@ -937,19 +799,8 @@
           <w:szCs w:val="24"/>
           <w:lang w:val="en-CA"/>
         </w:rPr>
-        <w:t xml:space="preserve">between points in the </w:t>
-      </w:r>
-      <w:proofErr w:type="gramStart"/>
-      <w:r>
-        <w:rPr>
-          <w:rFonts w:cstheme="minorHAnsi"/>
-          <w:sz w:val="24"/>
-          <w:szCs w:val="24"/>
-          <w:lang w:val="en-CA"/>
-        </w:rPr>
-        <w:t>space</w:t>
-      </w:r>
-      <w:proofErr w:type="gramEnd"/>
+        <w:t>between points in the space</w:t>
+      </w:r>
     </w:p>
     <w:p>
       <w:pPr>
@@ -1029,6 +880,7 @@
         <w:rPr>
           <w:rStyle w:val="mi"/>
           <w:rFonts w:cstheme="minorHAnsi"/>
+          <w:noProof/>
           <w:sz w:val="24"/>
           <w:szCs w:val="24"/>
           <w:bdr w:val="none" w:sz="0" w:space="0" w:color="auto" w:frame="1"/>
@@ -1135,39 +987,47 @@
           <w:szCs w:val="24"/>
           <w:lang w:val="en-CA"/>
         </w:rPr>
+        <w:t xml:space="preserve"> A(V, V,</w:t>
+      </w:r>
+      <w:r>
+        <w:rPr>
+          <w:rFonts w:cstheme="minorHAnsi"/>
+          <w:sz w:val="24"/>
+          <w:szCs w:val="24"/>
+          <w:bdr w:val="none" w:sz="0" w:space="0" w:color="auto" w:frame="1"/>
+          <w:shd w:val="clear" w:color="auto" w:fill="FFFFFF"/>
+          <w:lang w:val="en-CA"/>
+        </w:rPr>
         <w:t xml:space="preserve"> </w:t>
       </w:r>
-      <w:proofErr w:type="gramStart"/>
-      <w:r>
-        <w:rPr>
-          <w:rFonts w:cstheme="minorHAnsi"/>
-          <w:sz w:val="24"/>
-          <w:szCs w:val="24"/>
-          <w:lang w:val="en-CA"/>
-        </w:rPr>
-        <w:t>A(</w:t>
-      </w:r>
-      <w:proofErr w:type="gramEnd"/>
-      <w:r>
-        <w:rPr>
-          <w:rFonts w:cstheme="minorHAnsi"/>
-          <w:sz w:val="24"/>
-          <w:szCs w:val="24"/>
-          <w:lang w:val="en-CA"/>
-        </w:rPr>
-        <w:t>V, V,</w:t>
-      </w:r>
-      <w:r>
-        <w:rPr>
-          <w:rStyle w:val="ListParagraph"/>
+      <w:r>
+        <w:rPr>
+          <w:rStyle w:val="mi"/>
           <w:rFonts w:cstheme="minorHAnsi"/>
           <w:sz w:val="24"/>
           <w:szCs w:val="24"/>
           <w:bdr w:val="none" w:sz="0" w:space="0" w:color="auto" w:frame="1"/>
           <w:shd w:val="clear" w:color="auto" w:fill="FFFFFF"/>
-          <w:lang w:val="en-CA"/>
-        </w:rPr>
-        <w:t xml:space="preserve"> </w:t>
+        </w:rPr>
+        <w:t>α</w:t>
+      </w:r>
+      <w:r>
+        <w:rPr>
+          <w:rFonts w:cstheme="minorHAnsi"/>
+          <w:sz w:val="24"/>
+          <w:szCs w:val="24"/>
+          <w:lang w:val="en-CA"/>
+        </w:rPr>
+        <w:t>)</w:t>
+      </w:r>
+      <w:r>
+        <w:rPr>
+          <w:rFonts w:cstheme="minorHAnsi"/>
+          <w:sz w:val="24"/>
+          <w:szCs w:val="24"/>
+          <w:lang w:val="en-CA"/>
+        </w:rPr>
+        <w:t xml:space="preserve"> where </w:t>
       </w:r>
       <w:r>
         <w:rPr>
@@ -1182,21 +1042,15 @@
       </w:r>
       <w:r>
         <w:rPr>
-          <w:rFonts w:cstheme="minorHAnsi"/>
-          <w:sz w:val="24"/>
-          <w:szCs w:val="24"/>
-          <w:lang w:val="en-CA"/>
-        </w:rPr>
-        <w:t>)</w:t>
-      </w:r>
-      <w:r>
-        <w:rPr>
-          <w:rFonts w:cstheme="minorHAnsi"/>
-          <w:sz w:val="24"/>
-          <w:szCs w:val="24"/>
-          <w:lang w:val="en-CA"/>
-        </w:rPr>
-        <w:t xml:space="preserve"> where </w:t>
+          <w:rStyle w:val="mo"/>
+          <w:rFonts w:cstheme="minorHAnsi"/>
+          <w:sz w:val="24"/>
+          <w:szCs w:val="24"/>
+          <w:bdr w:val="none" w:sz="0" w:space="0" w:color="auto" w:frame="1"/>
+          <w:shd w:val="clear" w:color="auto" w:fill="FFFFFF"/>
+          <w:lang w:val="en-CA"/>
+        </w:rPr>
+        <w:t>(</w:t>
       </w:r>
       <w:r>
         <w:rPr>
@@ -1206,8 +1060,9 @@
           <w:szCs w:val="24"/>
           <w:bdr w:val="none" w:sz="0" w:space="0" w:color="auto" w:frame="1"/>
           <w:shd w:val="clear" w:color="auto" w:fill="FFFFFF"/>
-        </w:rPr>
-        <w:t>α</w:t>
+          <w:lang w:val="en-CA"/>
+        </w:rPr>
+        <w:t>x</w:t>
       </w:r>
       <w:r>
         <w:rPr>
@@ -1219,9 +1074,8 @@
           <w:shd w:val="clear" w:color="auto" w:fill="FFFFFF"/>
           <w:lang w:val="en-CA"/>
         </w:rPr>
-        <w:t>(</w:t>
-      </w:r>
-      <w:proofErr w:type="spellStart"/>
+        <w:t>,</w:t>
+      </w:r>
       <w:r>
         <w:rPr>
           <w:rStyle w:val="mi"/>
@@ -1232,7 +1086,30 @@
           <w:shd w:val="clear" w:color="auto" w:fill="FFFFFF"/>
           <w:lang w:val="en-CA"/>
         </w:rPr>
-        <w:t>x</w:t>
+        <w:t>v) is the sum of x and v in V</w:t>
+      </w:r>
+    </w:p>
+    <w:p>
+      <w:pPr>
+        <w:rPr>
+          <w:rFonts w:cstheme="minorHAnsi"/>
+          <w:sz w:val="24"/>
+          <w:szCs w:val="24"/>
+          <w:shd w:val="clear" w:color="auto" w:fill="FFFFFF"/>
+          <w:lang w:val="en-CA"/>
+        </w:rPr>
+      </w:pPr>
+      <w:r>
+        <w:rPr>
+          <w:rStyle w:val="mi"/>
+          <w:rFonts w:cstheme="minorHAnsi"/>
+          <w:sz w:val="24"/>
+          <w:szCs w:val="24"/>
+          <w:bdr w:val="none" w:sz="0" w:space="0" w:color="auto" w:frame="1"/>
+          <w:shd w:val="clear" w:color="auto" w:fill="FFFFFF"/>
+          <w:lang w:val="en-CA"/>
+        </w:rPr>
+        <w:t>The affine subspaces of A(V) are the sets x</w:t>
       </w:r>
       <w:r>
         <w:rPr>
@@ -1244,7 +1121,7 @@
           <w:shd w:val="clear" w:color="auto" w:fill="FFFFFF"/>
           <w:lang w:val="en-CA"/>
         </w:rPr>
-        <w:t>,</w:t>
+        <w:t>+</w:t>
       </w:r>
       <w:r>
         <w:rPr>
@@ -1256,12 +1133,11 @@
           <w:shd w:val="clear" w:color="auto" w:fill="FFFFFF"/>
           <w:lang w:val="en-CA"/>
         </w:rPr>
-        <w:t>v</w:t>
-      </w:r>
-      <w:proofErr w:type="spellEnd"/>
-      <w:r>
-        <w:rPr>
-          <w:rStyle w:val="mi"/>
+        <w:t>W</w:t>
+      </w:r>
+      <w:r>
+        <w:rPr>
+          <w:rStyle w:val="mo"/>
           <w:rFonts w:cstheme="minorHAnsi"/>
           <w:sz w:val="24"/>
           <w:szCs w:val="24"/>
@@ -1269,82 +1145,8 @@
           <w:shd w:val="clear" w:color="auto" w:fill="FFFFFF"/>
           <w:lang w:val="en-CA"/>
         </w:rPr>
-        <w:t>) is the sum of x and v in V</w:t>
-      </w:r>
-    </w:p>
-    <w:p>
-      <w:pPr>
-        <w:rPr>
-          <w:rFonts w:cstheme="minorHAnsi"/>
-          <w:sz w:val="24"/>
-          <w:szCs w:val="24"/>
-          <w:shd w:val="clear" w:color="auto" w:fill="FFFFFF"/>
-          <w:lang w:val="en-CA"/>
-        </w:rPr>
-      </w:pPr>
-      <w:r>
-        <w:rPr>
-          <w:rStyle w:val="mi"/>
-          <w:rFonts w:cstheme="minorHAnsi"/>
-          <w:sz w:val="24"/>
-          <w:szCs w:val="24"/>
-          <w:bdr w:val="none" w:sz="0" w:space="0" w:color="auto" w:frame="1"/>
-          <w:shd w:val="clear" w:color="auto" w:fill="FFFFFF"/>
-          <w:lang w:val="en-CA"/>
-        </w:rPr>
-        <w:t xml:space="preserve">The affine subspaces of A(V) are the sets </w:t>
-      </w:r>
-      <w:proofErr w:type="spellStart"/>
-      <w:r>
-        <w:rPr>
-          <w:rStyle w:val="mi"/>
-          <w:rFonts w:cstheme="minorHAnsi"/>
-          <w:sz w:val="24"/>
-          <w:szCs w:val="24"/>
-          <w:bdr w:val="none" w:sz="0" w:space="0" w:color="auto" w:frame="1"/>
-          <w:shd w:val="clear" w:color="auto" w:fill="FFFFFF"/>
-          <w:lang w:val="en-CA"/>
-        </w:rPr>
-        <w:t>x</w:t>
-      </w:r>
-      <w:r>
-        <w:rPr>
-          <w:rStyle w:val="mo"/>
-          <w:rFonts w:cstheme="minorHAnsi"/>
-          <w:sz w:val="24"/>
-          <w:szCs w:val="24"/>
-          <w:bdr w:val="none" w:sz="0" w:space="0" w:color="auto" w:frame="1"/>
-          <w:shd w:val="clear" w:color="auto" w:fill="FFFFFF"/>
-          <w:lang w:val="en-CA"/>
-        </w:rPr>
-        <w:t>+</w:t>
-      </w:r>
-      <w:r>
-        <w:rPr>
-          <w:rStyle w:val="mi"/>
-          <w:rFonts w:cstheme="minorHAnsi"/>
-          <w:sz w:val="24"/>
-          <w:szCs w:val="24"/>
-          <w:bdr w:val="none" w:sz="0" w:space="0" w:color="auto" w:frame="1"/>
-          <w:shd w:val="clear" w:color="auto" w:fill="FFFFFF"/>
-          <w:lang w:val="en-CA"/>
-        </w:rPr>
-        <w:t>W</w:t>
-      </w:r>
-      <w:proofErr w:type="spellEnd"/>
-      <w:r>
-        <w:rPr>
-          <w:rStyle w:val="mo"/>
-          <w:rFonts w:cstheme="minorHAnsi"/>
-          <w:sz w:val="24"/>
-          <w:szCs w:val="24"/>
-          <w:bdr w:val="none" w:sz="0" w:space="0" w:color="auto" w:frame="1"/>
-          <w:shd w:val="clear" w:color="auto" w:fill="FFFFFF"/>
-          <w:lang w:val="en-CA"/>
-        </w:rPr>
         <w:t>={</w:t>
       </w:r>
-      <w:proofErr w:type="spellStart"/>
       <w:r>
         <w:rPr>
           <w:rStyle w:val="mi"/>
@@ -1429,7 +1231,6 @@
         </w:rPr>
         <w:t>W</w:t>
       </w:r>
-      <w:proofErr w:type="spellEnd"/>
       <w:r>
         <w:rPr>
           <w:rStyle w:val="mo"/>
@@ -1462,17 +1263,7 @@
           <w:shd w:val="clear" w:color="auto" w:fill="FFFFFF"/>
           <w:lang w:val="en-CA"/>
         </w:rPr>
-        <w:t>wher</w:t>
-      </w:r>
-      <w:r>
-        <w:rPr>
-          <w:rFonts w:cstheme="minorHAnsi"/>
-          <w:sz w:val="24"/>
-          <w:szCs w:val="24"/>
-          <w:shd w:val="clear" w:color="auto" w:fill="FFFFFF"/>
-          <w:lang w:val="en-CA"/>
-        </w:rPr>
-        <w:t>e:</w:t>
+        <w:t>where:</w:t>
       </w:r>
     </w:p>
     <w:p>
@@ -1489,7 +1280,6 @@
           <w:lang w:val="en-CA"/>
         </w:rPr>
       </w:pPr>
-      <w:proofErr w:type="spellStart"/>
       <w:r>
         <w:rPr>
           <w:rStyle w:val="mi"/>
@@ -1526,7 +1316,6 @@
         </w:rPr>
         <w:t>V</w:t>
       </w:r>
-      <w:proofErr w:type="spellEnd"/>
       <w:r>
         <w:rPr>
           <w:rFonts w:cstheme="minorHAnsi"/>
@@ -1680,130 +1469,100 @@
           <w:szCs w:val="24"/>
           <w:lang w:val="en-CA"/>
         </w:rPr>
-        <w:t xml:space="preserve"> the notion of common </w:t>
-      </w:r>
-      <w:proofErr w:type="gramStart"/>
-      <w:r>
-        <w:rPr>
-          <w:rFonts w:cstheme="minorHAnsi"/>
-          <w:sz w:val="24"/>
-          <w:szCs w:val="24"/>
-          <w:lang w:val="en-CA"/>
-        </w:rPr>
-        <w:t>plane</w:t>
-      </w:r>
-      <w:proofErr w:type="gramEnd"/>
-      <w:r>
-        <w:rPr>
-          <w:rFonts w:cstheme="minorHAnsi"/>
-          <w:sz w:val="24"/>
-          <w:szCs w:val="24"/>
-          <w:lang w:val="en-CA"/>
-        </w:rPr>
-        <w:t xml:space="preserve"> </w:t>
-      </w:r>
-    </w:p>
-    <w:p>
-      <w:pPr>
-        <w:rPr>
-          <w:rFonts w:cstheme="minorHAnsi"/>
-          <w:sz w:val="24"/>
-          <w:szCs w:val="24"/>
-          <w:lang w:val="en-CA"/>
-        </w:rPr>
-      </w:pPr>
-      <w:r>
-        <w:rPr>
-          <w:rFonts w:cstheme="minorHAnsi"/>
-          <w:sz w:val="24"/>
-          <w:szCs w:val="24"/>
-          <w:lang w:val="en-CA"/>
-        </w:rPr>
-        <w:t>It divides the space into two half-</w:t>
-      </w:r>
-      <w:proofErr w:type="gramStart"/>
-      <w:r>
-        <w:rPr>
-          <w:rFonts w:cstheme="minorHAnsi"/>
-          <w:sz w:val="24"/>
-          <w:szCs w:val="24"/>
-          <w:lang w:val="en-CA"/>
-        </w:rPr>
-        <w:t>spaces</w:t>
-      </w:r>
-      <w:proofErr w:type="gramEnd"/>
-    </w:p>
-    <w:p>
-      <w:pPr>
-        <w:rPr>
-          <w:rFonts w:cstheme="minorHAnsi"/>
-          <w:sz w:val="24"/>
-          <w:szCs w:val="24"/>
-          <w:lang w:val="en-CA"/>
-        </w:rPr>
-      </w:pPr>
-    </w:p>
-    <w:p>
-      <w:pPr>
-        <w:rPr>
-          <w:rFonts w:cstheme="minorHAnsi"/>
-          <w:sz w:val="24"/>
-          <w:szCs w:val="24"/>
-          <w:lang w:val="en-CA"/>
-        </w:rPr>
-      </w:pPr>
-    </w:p>
-    <w:p>
-      <w:pPr>
-        <w:rPr>
-          <w:rFonts w:cstheme="minorHAnsi"/>
-          <w:sz w:val="24"/>
-          <w:szCs w:val="24"/>
-          <w:lang w:val="en-CA"/>
-        </w:rPr>
-      </w:pPr>
-    </w:p>
-    <w:p>
-      <w:pPr>
-        <w:rPr>
-          <w:rFonts w:cstheme="minorHAnsi"/>
-          <w:sz w:val="24"/>
-          <w:szCs w:val="24"/>
-          <w:lang w:val="en-CA"/>
-        </w:rPr>
-      </w:pPr>
-    </w:p>
-    <w:p>
-      <w:pPr>
-        <w:rPr>
-          <w:rFonts w:cstheme="minorHAnsi"/>
-          <w:sz w:val="24"/>
-          <w:szCs w:val="24"/>
-          <w:lang w:val="en-CA"/>
-        </w:rPr>
-      </w:pPr>
-    </w:p>
-    <w:p>
-      <w:pPr>
-        <w:rPr>
-          <w:rFonts w:cstheme="minorHAnsi"/>
-          <w:sz w:val="24"/>
-          <w:szCs w:val="24"/>
-          <w:lang w:val="en-CA"/>
-        </w:rPr>
-      </w:pPr>
-    </w:p>
-    <w:p>
-      <w:pPr>
-        <w:rPr>
-          <w:rFonts w:cstheme="minorHAnsi"/>
-          <w:sz w:val="24"/>
-          <w:szCs w:val="24"/>
-        </w:rPr>
-      </w:pPr>
-      <w:r>
-        <w:rPr>
-          <w:rFonts w:cstheme="minorHAnsi"/>
+        <w:t xml:space="preserve"> the notion of common plane </w:t>
+      </w:r>
+    </w:p>
+    <w:p>
+      <w:pPr>
+        <w:rPr>
+          <w:rFonts w:cstheme="minorHAnsi"/>
+          <w:sz w:val="24"/>
+          <w:szCs w:val="24"/>
+          <w:lang w:val="en-CA"/>
+        </w:rPr>
+      </w:pPr>
+      <w:r>
+        <w:rPr>
+          <w:rFonts w:cstheme="minorHAnsi"/>
+          <w:sz w:val="24"/>
+          <w:szCs w:val="24"/>
+          <w:lang w:val="en-CA"/>
+        </w:rPr>
+        <w:t>It divides the space into two half-spaces</w:t>
+      </w:r>
+    </w:p>
+    <w:p>
+      <w:pPr>
+        <w:rPr>
+          <w:rFonts w:cstheme="minorHAnsi"/>
+          <w:sz w:val="24"/>
+          <w:szCs w:val="24"/>
+          <w:lang w:val="en-CA"/>
+        </w:rPr>
+      </w:pPr>
+    </w:p>
+    <w:p>
+      <w:pPr>
+        <w:rPr>
+          <w:rFonts w:cstheme="minorHAnsi"/>
+          <w:sz w:val="24"/>
+          <w:szCs w:val="24"/>
+          <w:lang w:val="en-CA"/>
+        </w:rPr>
+      </w:pPr>
+    </w:p>
+    <w:p>
+      <w:pPr>
+        <w:rPr>
+          <w:rFonts w:cstheme="minorHAnsi"/>
+          <w:sz w:val="24"/>
+          <w:szCs w:val="24"/>
+          <w:lang w:val="en-CA"/>
+        </w:rPr>
+      </w:pPr>
+    </w:p>
+    <w:p>
+      <w:pPr>
+        <w:rPr>
+          <w:rFonts w:cstheme="minorHAnsi"/>
+          <w:sz w:val="24"/>
+          <w:szCs w:val="24"/>
+          <w:lang w:val="en-CA"/>
+        </w:rPr>
+      </w:pPr>
+    </w:p>
+    <w:p>
+      <w:pPr>
+        <w:rPr>
+          <w:rFonts w:cstheme="minorHAnsi"/>
+          <w:sz w:val="24"/>
+          <w:szCs w:val="24"/>
+          <w:lang w:val="en-CA"/>
+        </w:rPr>
+      </w:pPr>
+    </w:p>
+    <w:p>
+      <w:pPr>
+        <w:rPr>
+          <w:rFonts w:cstheme="minorHAnsi"/>
+          <w:sz w:val="24"/>
+          <w:szCs w:val="24"/>
+          <w:lang w:val="en-CA"/>
+        </w:rPr>
+      </w:pPr>
+    </w:p>
+    <w:p>
+      <w:pPr>
+        <w:rPr>
+          <w:rFonts w:cstheme="minorHAnsi"/>
+          <w:sz w:val="24"/>
+          <w:szCs w:val="24"/>
+        </w:rPr>
+      </w:pPr>
+      <w:r>
+        <w:rPr>
+          <w:rFonts w:cstheme="minorHAnsi"/>
+          <w:noProof/>
           <w:sz w:val="24"/>
           <w:szCs w:val="24"/>
           <w:lang w:val="en-CA"/>
@@ -1862,6 +1621,7 @@
       <w:r>
         <w:rPr>
           <w:rFonts w:cstheme="minorHAnsi"/>
+          <w:noProof/>
           <w:sz w:val="24"/>
           <w:szCs w:val="24"/>
           <w:lang w:val="en-CA"/>
@@ -1916,32 +1676,134 @@
           </wp:anchor>
         </w:drawing>
       </w:r>
-      <w:r>
-        <w:rPr>
-          <w:rFonts w:cstheme="minorHAnsi"/>
-          <w:sz w:val="24"/>
-          <w:szCs w:val="24"/>
-        </w:rPr>
-        <w:t>(le projection non ho capito come le ha fatte quindi rip)</w:t>
-      </w:r>
-    </w:p>
-    <w:p>
-      <w:pPr>
-        <w:rPr>
-          <w:rFonts w:cstheme="minorHAnsi"/>
-          <w:sz w:val="24"/>
-          <w:szCs w:val="24"/>
-        </w:rPr>
-      </w:pPr>
-    </w:p>
-    <w:p>
-      <w:pPr>
-        <w:rPr>
-          <w:rFonts w:cstheme="minorHAnsi"/>
-          <w:sz w:val="24"/>
-          <w:szCs w:val="24"/>
-        </w:rPr>
-      </w:pPr>
+    </w:p>
+    <w:p>
+      <w:pPr>
+        <w:rPr>
+          <w:rFonts w:cstheme="minorHAnsi"/>
+          <w:b/>
+          <w:bCs/>
+          <w:sz w:val="28"/>
+          <w:szCs w:val="28"/>
+        </w:rPr>
+      </w:pPr>
+      <w:r>
+        <w:rPr>
+          <w:rFonts w:eastAsia="Times New Roman" w:cstheme="minorHAnsi"/>
+          <w:b/>
+          <w:bCs/>
+          <w:color w:val="222222"/>
+          <w:kern w:val="0"/>
+          <w:sz w:val="28"/>
+          <w:szCs w:val="28"/>
+          <w:lang w:eastAsia="it-IT"/>
+          <w14:ligatures w14:val="none"/>
+        </w:rPr>
+        <w:t>Projection onto a Subspace</w:t>
+      </w:r>
+    </w:p>
+    <w:p>
+      <w:pPr>
+        <w:rPr>
+          <w:rFonts w:cstheme="minorHAnsi"/>
+          <w:sz w:val="24"/>
+          <w:szCs w:val="24"/>
+        </w:rPr>
+      </w:pPr>
+      <w:r>
+        <w:rPr>
+          <w:rFonts w:cstheme="minorHAnsi"/>
+          <w:sz w:val="24"/>
+          <w:szCs w:val="24"/>
+        </w:rPr>
+        <w:drawing>
+          <wp:inline distT="0" distB="0" distL="0" distR="0" wp14:anchorId="429A231A" wp14:editId="7FB85F1D">
+            <wp:extent cx="6120130" cy="2722880"/>
+            <wp:effectExtent l="0" t="0" r="0" b="1270"/>
+            <wp:docPr id="7" name="Picture 7" descr="Graphical user interface, text, application, email&#10;&#10;Description automatically generated"/>
+            <wp:cNvGraphicFramePr>
+              <a:graphicFrameLocks xmlns:a="http://schemas.openxmlformats.org/drawingml/2006/main" noChangeAspect="1"/>
+            </wp:cNvGraphicFramePr>
+            <a:graphic xmlns:a="http://schemas.openxmlformats.org/drawingml/2006/main">
+              <a:graphicData uri="http://schemas.openxmlformats.org/drawingml/2006/picture">
+                <pic:pic xmlns:pic="http://schemas.openxmlformats.org/drawingml/2006/picture">
+                  <pic:nvPicPr>
+                    <pic:cNvPr id="7" name="Picture 7" descr="Graphical user interface, text, application, email&#10;&#10;Description automatically generated"/>
+                    <pic:cNvPicPr/>
+                  </pic:nvPicPr>
+                  <pic:blipFill>
+                    <a:blip r:embed="rId11"/>
+                    <a:stretch>
+                      <a:fillRect/>
+                    </a:stretch>
+                  </pic:blipFill>
+                  <pic:spPr>
+                    <a:xfrm>
+                      <a:off x="0" y="0"/>
+                      <a:ext cx="6120130" cy="2722880"/>
+                    </a:xfrm>
+                    <a:prstGeom prst="rect">
+                      <a:avLst/>
+                    </a:prstGeom>
+                  </pic:spPr>
+                </pic:pic>
+              </a:graphicData>
+            </a:graphic>
+          </wp:inline>
+        </w:drawing>
+      </w:r>
+    </w:p>
+    <w:p>
+      <w:pPr>
+        <w:rPr>
+          <w:rFonts w:cstheme="minorHAnsi"/>
+          <w:sz w:val="24"/>
+          <w:szCs w:val="24"/>
+        </w:rPr>
+      </w:pPr>
+      <w:r>
+        <w:rPr>
+          <w:rFonts w:cstheme="minorHAnsi"/>
+          <w:sz w:val="24"/>
+          <w:szCs w:val="24"/>
+        </w:rPr>
+        <w:lastRenderedPageBreak/>
+        <w:drawing>
+          <wp:inline distT="0" distB="0" distL="0" distR="0" wp14:anchorId="6E8B0367" wp14:editId="670150E9">
+            <wp:extent cx="6120130" cy="4782185"/>
+            <wp:effectExtent l="0" t="0" r="0" b="0"/>
+            <wp:docPr id="8" name="Picture 8" descr="A picture containing text, whiteboard&#10;&#10;Description automatically generated"/>
+            <wp:cNvGraphicFramePr>
+              <a:graphicFrameLocks xmlns:a="http://schemas.openxmlformats.org/drawingml/2006/main" noChangeAspect="1"/>
+            </wp:cNvGraphicFramePr>
+            <a:graphic xmlns:a="http://schemas.openxmlformats.org/drawingml/2006/main">
+              <a:graphicData uri="http://schemas.openxmlformats.org/drawingml/2006/picture">
+                <pic:pic xmlns:pic="http://schemas.openxmlformats.org/drawingml/2006/picture">
+                  <pic:nvPicPr>
+                    <pic:cNvPr id="8" name="Picture 8" descr="A picture containing text, whiteboard&#10;&#10;Description automatically generated"/>
+                    <pic:cNvPicPr/>
+                  </pic:nvPicPr>
+                  <pic:blipFill>
+                    <a:blip r:embed="rId12"/>
+                    <a:stretch>
+                      <a:fillRect/>
+                    </a:stretch>
+                  </pic:blipFill>
+                  <pic:spPr>
+                    <a:xfrm>
+                      <a:off x="0" y="0"/>
+                      <a:ext cx="6120130" cy="4782185"/>
+                    </a:xfrm>
+                    <a:prstGeom prst="rect">
+                      <a:avLst/>
+                    </a:prstGeom>
+                  </pic:spPr>
+                </pic:pic>
+              </a:graphicData>
+            </a:graphic>
+          </wp:inline>
+        </w:drawing>
+      </w:r>
     </w:p>
     <w:sectPr>
       <w:pgSz w:w="11906" w:h="16838"/>
@@ -2474,6 +2336,28 @@
     <w:name w:val="Normal"/>
     <w:qFormat/>
   </w:style>
+  <w:style w:type="paragraph" w:styleId="Heading2">
+    <w:name w:val="heading 2"/>
+    <w:basedOn w:val="Normal"/>
+    <w:link w:val="Heading2Char"/>
+    <w:uiPriority w:val="9"/>
+    <w:qFormat/>
+    <w:rsid w:val="00B140AE"/>
+    <w:pPr>
+      <w:spacing w:before="100" w:beforeAutospacing="1" w:after="100" w:afterAutospacing="1" w:line="240" w:lineRule="auto"/>
+      <w:outlineLvl w:val="1"/>
+    </w:pPr>
+    <w:rPr>
+      <w:rFonts w:ascii="Times New Roman" w:eastAsia="Times New Roman" w:hAnsi="Times New Roman" w:cs="Times New Roman"/>
+      <w:b/>
+      <w:bCs/>
+      <w:kern w:val="0"/>
+      <w:sz w:val="36"/>
+      <w:szCs w:val="36"/>
+      <w:lang w:eastAsia="it-IT"/>
+      <w14:ligatures w14:val="none"/>
+    </w:rPr>
+  </w:style>
   <w:style w:type="character" w:default="1" w:styleId="DefaultParagraphFont">
     <w:name w:val="Default Paragraph Font"/>
     <w:uiPriority w:val="1"/>
@@ -2537,6 +2421,23 @@
     <w:name w:val="mjx_assistive_mathml"/>
     <w:basedOn w:val="DefaultParagraphFont"/>
     <w:rsid w:val="00F35FF2"/>
+  </w:style>
+  <w:style w:type="character" w:customStyle="1" w:styleId="Heading2Char">
+    <w:name w:val="Heading 2 Char"/>
+    <w:basedOn w:val="DefaultParagraphFont"/>
+    <w:link w:val="Heading2"/>
+    <w:uiPriority w:val="9"/>
+    <w:rsid w:val="00B140AE"/>
+    <w:rPr>
+      <w:rFonts w:ascii="Times New Roman" w:eastAsia="Times New Roman" w:hAnsi="Times New Roman" w:cs="Times New Roman"/>
+      <w:b/>
+      <w:bCs/>
+      <w:kern w:val="0"/>
+      <w:sz w:val="36"/>
+      <w:szCs w:val="36"/>
+      <w:lang w:eastAsia="it-IT"/>
+      <w14:ligatures w14:val="none"/>
+    </w:rPr>
   </w:style>
 </w:styles>
 </file>

</xml_diff>